<commit_message>
Add real-time data, database setup, and data visualization
</commit_message>
<xml_diff>
--- a/Rapport_ConsoCA_Guillaume_Terrière.docx
+++ b/Rapport_ConsoCA_Guillaume_Terrière.docx
@@ -361,7 +361,9 @@
           <w:tab w:val="right" w:pos="9350"/>
         </w:tabs>
         <w:rPr>
+          <w:rFonts w:eastAsiaTheme="minorEastAsia"/>
           <w:noProof/>
+          <w:lang w:val="en-US"/>
         </w:rPr>
       </w:pPr>
       <w:r>
@@ -395,7 +397,7 @@
         </w:rPr>
         <w:fldChar w:fldCharType="separate"/>
       </w:r>
-      <w:hyperlink w:anchor="_Toc152946472" w:history="1">
+      <w:hyperlink w:anchor="_Toc153101247" w:history="1">
         <w:r>
           <w:rPr>
             <w:rStyle w:val="Lienhypertexte"/>
@@ -422,7 +424,7 @@
             <w:noProof/>
             <w:webHidden/>
           </w:rPr>
-          <w:instrText xml:space="preserve"> PAGEREF _Toc152946472 \h </w:instrText>
+          <w:instrText xml:space="preserve"> PAGEREF _Toc153101247 \h </w:instrText>
         </w:r>
         <w:r>
           <w:rPr>
@@ -443,6 +445,288 @@
             <w:webHidden/>
           </w:rPr>
           <w:t>3</w:t>
+        </w:r>
+        <w:r>
+          <w:rPr>
+            <w:noProof/>
+            <w:webHidden/>
+          </w:rPr>
+          <w:fldChar w:fldCharType="end"/>
+        </w:r>
+      </w:hyperlink>
+    </w:p>
+    <w:p>
+      <w:pPr>
+        <w:pStyle w:val="TM1"/>
+        <w:tabs>
+          <w:tab w:val="right" w:pos="9350"/>
+        </w:tabs>
+        <w:rPr>
+          <w:rFonts w:eastAsiaTheme="minorEastAsia"/>
+          <w:noProof/>
+          <w:lang w:val="en-US"/>
+        </w:rPr>
+      </w:pPr>
+      <w:hyperlink w:anchor="_Toc153101248" w:history="1">
+        <w:r>
+          <w:rPr>
+            <w:rStyle w:val="Lienhypertexte"/>
+            <w:noProof/>
+          </w:rPr>
+          <w:t>Donnée en temps réelles</w:t>
+        </w:r>
+        <w:r>
+          <w:rPr>
+            <w:noProof/>
+            <w:webHidden/>
+          </w:rPr>
+          <w:tab/>
+        </w:r>
+        <w:r>
+          <w:rPr>
+            <w:noProof/>
+            <w:webHidden/>
+          </w:rPr>
+          <w:fldChar w:fldCharType="begin"/>
+        </w:r>
+        <w:r>
+          <w:rPr>
+            <w:noProof/>
+            <w:webHidden/>
+          </w:rPr>
+          <w:instrText xml:space="preserve"> PAGEREF _Toc153101248 \h </w:instrText>
+        </w:r>
+        <w:r>
+          <w:rPr>
+            <w:noProof/>
+            <w:webHidden/>
+          </w:rPr>
+        </w:r>
+        <w:r>
+          <w:rPr>
+            <w:noProof/>
+            <w:webHidden/>
+          </w:rPr>
+          <w:fldChar w:fldCharType="separate"/>
+        </w:r>
+        <w:r>
+          <w:rPr>
+            <w:noProof/>
+            <w:webHidden/>
+          </w:rPr>
+          <w:t>4</w:t>
+        </w:r>
+        <w:r>
+          <w:rPr>
+            <w:noProof/>
+            <w:webHidden/>
+          </w:rPr>
+          <w:fldChar w:fldCharType="end"/>
+        </w:r>
+      </w:hyperlink>
+    </w:p>
+    <w:p>
+      <w:pPr>
+        <w:pStyle w:val="TM1"/>
+        <w:tabs>
+          <w:tab w:val="right" w:pos="9350"/>
+        </w:tabs>
+        <w:rPr>
+          <w:rFonts w:eastAsiaTheme="minorEastAsia"/>
+          <w:noProof/>
+          <w:lang w:val="en-US"/>
+        </w:rPr>
+      </w:pPr>
+      <w:hyperlink w:anchor="_Toc153101249" w:history="1">
+        <w:r>
+          <w:rPr>
+            <w:rStyle w:val="Lienhypertexte"/>
+            <w:noProof/>
+          </w:rPr>
+          <w:t>Données archives</w:t>
+        </w:r>
+        <w:r>
+          <w:rPr>
+            <w:noProof/>
+            <w:webHidden/>
+          </w:rPr>
+          <w:tab/>
+        </w:r>
+        <w:r>
+          <w:rPr>
+            <w:noProof/>
+            <w:webHidden/>
+          </w:rPr>
+          <w:fldChar w:fldCharType="begin"/>
+        </w:r>
+        <w:r>
+          <w:rPr>
+            <w:noProof/>
+            <w:webHidden/>
+          </w:rPr>
+          <w:instrText xml:space="preserve"> PAGEREF _Toc153101249 \h </w:instrText>
+        </w:r>
+        <w:r>
+          <w:rPr>
+            <w:noProof/>
+            <w:webHidden/>
+          </w:rPr>
+        </w:r>
+        <w:r>
+          <w:rPr>
+            <w:noProof/>
+            <w:webHidden/>
+          </w:rPr>
+          <w:fldChar w:fldCharType="separate"/>
+        </w:r>
+        <w:r>
+          <w:rPr>
+            <w:noProof/>
+            <w:webHidden/>
+          </w:rPr>
+          <w:t>5</w:t>
+        </w:r>
+        <w:r>
+          <w:rPr>
+            <w:noProof/>
+            <w:webHidden/>
+          </w:rPr>
+          <w:fldChar w:fldCharType="end"/>
+        </w:r>
+      </w:hyperlink>
+    </w:p>
+    <w:p>
+      <w:pPr>
+        <w:pStyle w:val="TM1"/>
+        <w:tabs>
+          <w:tab w:val="right" w:pos="9350"/>
+        </w:tabs>
+        <w:rPr>
+          <w:rFonts w:eastAsiaTheme="minorEastAsia"/>
+          <w:noProof/>
+          <w:lang w:val="en-US"/>
+        </w:rPr>
+      </w:pPr>
+      <w:hyperlink w:anchor="_Toc153101250" w:history="1">
+        <w:r>
+          <w:rPr>
+            <w:rStyle w:val="Lienhypertexte"/>
+            <w:noProof/>
+            <w:lang w:val="fr-FR"/>
+          </w:rPr>
+          <w:t>Mise en place d’une base de données</w:t>
+        </w:r>
+        <w:r>
+          <w:rPr>
+            <w:noProof/>
+            <w:webHidden/>
+          </w:rPr>
+          <w:tab/>
+        </w:r>
+        <w:r>
+          <w:rPr>
+            <w:noProof/>
+            <w:webHidden/>
+          </w:rPr>
+          <w:fldChar w:fldCharType="begin"/>
+        </w:r>
+        <w:r>
+          <w:rPr>
+            <w:noProof/>
+            <w:webHidden/>
+          </w:rPr>
+          <w:instrText xml:space="preserve"> PAGEREF _Toc153101250 \h </w:instrText>
+        </w:r>
+        <w:r>
+          <w:rPr>
+            <w:noProof/>
+            <w:webHidden/>
+          </w:rPr>
+        </w:r>
+        <w:r>
+          <w:rPr>
+            <w:noProof/>
+            <w:webHidden/>
+          </w:rPr>
+          <w:fldChar w:fldCharType="separate"/>
+        </w:r>
+        <w:r>
+          <w:rPr>
+            <w:noProof/>
+            <w:webHidden/>
+          </w:rPr>
+          <w:t>7</w:t>
+        </w:r>
+        <w:r>
+          <w:rPr>
+            <w:noProof/>
+            <w:webHidden/>
+          </w:rPr>
+          <w:fldChar w:fldCharType="end"/>
+        </w:r>
+      </w:hyperlink>
+    </w:p>
+    <w:p>
+      <w:pPr>
+        <w:pStyle w:val="TM1"/>
+        <w:tabs>
+          <w:tab w:val="right" w:pos="9350"/>
+        </w:tabs>
+        <w:rPr>
+          <w:rFonts w:eastAsiaTheme="minorEastAsia"/>
+          <w:noProof/>
+          <w:lang w:val="en-US"/>
+        </w:rPr>
+      </w:pPr>
+      <w:hyperlink w:anchor="_Toc153101251" w:history="1">
+        <w:r>
+          <w:rPr>
+            <w:rStyle w:val="Lienhypertexte"/>
+            <w:noProof/>
+            <w:lang w:val="fr-FR"/>
+          </w:rPr>
+          <w:t>Stockage dans la base de données</w:t>
+        </w:r>
+        <w:r>
+          <w:rPr>
+            <w:noProof/>
+            <w:webHidden/>
+          </w:rPr>
+          <w:tab/>
+        </w:r>
+        <w:r>
+          <w:rPr>
+            <w:noProof/>
+            <w:webHidden/>
+          </w:rPr>
+          <w:fldChar w:fldCharType="begin"/>
+        </w:r>
+        <w:r>
+          <w:rPr>
+            <w:noProof/>
+            <w:webHidden/>
+          </w:rPr>
+          <w:instrText xml:space="preserve"> PAGEREF _Toc153101251 \h </w:instrText>
+        </w:r>
+        <w:r>
+          <w:rPr>
+            <w:noProof/>
+            <w:webHidden/>
+          </w:rPr>
+        </w:r>
+        <w:r>
+          <w:rPr>
+            <w:noProof/>
+            <w:webHidden/>
+          </w:rPr>
+          <w:fldChar w:fldCharType="separate"/>
+        </w:r>
+        <w:r>
+          <w:rPr>
+            <w:noProof/>
+            <w:webHidden/>
+          </w:rPr>
+          <w:t>8</w:t>
         </w:r>
         <w:r>
           <w:rPr>
@@ -499,7 +783,7 @@
       <w:pPr>
         <w:pStyle w:val="Titre1"/>
       </w:pPr>
-      <w:bookmarkStart w:id="0" w:name="_Toc152946472"/>
+      <w:bookmarkStart w:id="0" w:name="_Toc153101247"/>
       <w:r>
         <w:lastRenderedPageBreak/>
         <w:t>Introduction</w:t>
@@ -819,10 +1103,12 @@
       <w:pPr>
         <w:pStyle w:val="Titre1"/>
       </w:pPr>
+      <w:bookmarkStart w:id="1" w:name="_Toc153101248"/>
       <w:r>
         <w:lastRenderedPageBreak/>
         <w:t>Donnée en temps réelles</w:t>
       </w:r>
+      <w:bookmarkEnd w:id="1"/>
     </w:p>
     <w:p>
       <w:pPr>
@@ -1048,10 +1334,12 @@
       <w:pPr>
         <w:pStyle w:val="Titre1"/>
       </w:pPr>
+      <w:bookmarkStart w:id="2" w:name="_Toc153101249"/>
       <w:r>
         <w:lastRenderedPageBreak/>
         <w:t>Données archives</w:t>
       </w:r>
+      <w:bookmarkEnd w:id="2"/>
     </w:p>
     <w:p>
       <w:pPr>
@@ -1183,7 +1471,7 @@
           <w:lang w:val="fr-FR"/>
         </w:rPr>
         <w:drawing>
-          <wp:inline distT="0" distB="0" distL="0" distR="0" wp14:anchorId="23E2A1A3" wp14:editId="0BC041DF">
+          <wp:inline distT="0" distB="0" distL="0" distR="0" wp14:anchorId="23E2A1A3" wp14:editId="6C32D1CB">
             <wp:extent cx="1973580" cy="2487930"/>
             <wp:effectExtent l="0" t="0" r="7620" b="7620"/>
             <wp:docPr id="1194937261" name="Image 1" descr="Une image contenant texte, Appareils électroniques, capture d’écran, logiciel&#10;&#10;Description générée automatiquement"/>
@@ -1349,6 +1637,7 @@
           <w:lang w:val="fr-FR"/>
         </w:rPr>
       </w:pPr>
+      <w:bookmarkStart w:id="3" w:name="_Toc153101250"/>
       <w:r>
         <w:rPr>
           <w:lang w:val="fr-FR"/>
@@ -1362,6 +1651,7 @@
         </w:rPr>
         <w:t>e données</w:t>
       </w:r>
+      <w:bookmarkEnd w:id="3"/>
     </w:p>
     <w:p>
       <w:pPr>
@@ -1611,6 +1901,7 @@
           <w:lang w:val="fr-FR"/>
         </w:rPr>
       </w:pPr>
+      <w:bookmarkStart w:id="4" w:name="_Toc153101251"/>
       <w:r>
         <w:rPr>
           <w:lang w:val="fr-FR"/>
@@ -1624,6 +1915,7 @@
         </w:rPr>
         <w:t>e données</w:t>
       </w:r>
+      <w:bookmarkEnd w:id="4"/>
     </w:p>
     <w:p>
       <w:pPr>
@@ -1726,10 +2018,261 @@
     </w:p>
     <w:p>
       <w:pPr>
-        <w:rPr>
-          <w:lang w:val="fr-FR"/>
-        </w:rPr>
-      </w:pPr>
+        <w:spacing w:line="259" w:lineRule="auto"/>
+        <w:rPr>
+          <w:lang w:val="fr-FR"/>
+        </w:rPr>
+      </w:pPr>
+      <w:r>
+        <w:rPr>
+          <w:lang w:val="fr-FR"/>
+        </w:rPr>
+        <w:br w:type="page"/>
+      </w:r>
+    </w:p>
+    <w:p>
+      <w:pPr>
+        <w:pStyle w:val="Titre1"/>
+        <w:rPr>
+          <w:lang w:val="fr-FR"/>
+        </w:rPr>
+      </w:pPr>
+      <w:r>
+        <w:rPr>
+          <w:lang w:val="fr-FR"/>
+        </w:rPr>
+        <w:lastRenderedPageBreak/>
+        <w:t>Visualisation des données</w:t>
+      </w:r>
+    </w:p>
+    <w:p>
+      <w:pPr>
+        <w:rPr>
+          <w:lang w:val="fr-FR"/>
+        </w:rPr>
+      </w:pPr>
+    </w:p>
+    <w:p>
+      <w:pPr>
+        <w:rPr>
+          <w:lang w:val="fr-FR"/>
+        </w:rPr>
+      </w:pPr>
+      <w:r>
+        <w:rPr>
+          <w:lang w:val="fr-FR"/>
+        </w:rPr>
+        <w:t>Afin de visualiser les données, j’ai créé une classe PlotData qui, à l’aide de matplotlib, permet de visualiser les données dans un graphique. J’ai implémenté trois graphiques :</w:t>
+      </w:r>
+    </w:p>
+    <w:p>
+      <w:pPr>
+        <w:pStyle w:val="Paragraphedeliste"/>
+        <w:numPr>
+          <w:ilvl w:val="0"/>
+          <w:numId w:val="1"/>
+        </w:numPr>
+        <w:rPr>
+          <w:lang w:val="fr-FR"/>
+        </w:rPr>
+      </w:pPr>
+      <w:r>
+        <w:rPr>
+          <w:lang w:val="fr-FR"/>
+        </w:rPr>
+        <w:t>Le premier affichant un champ de la base de données pendant une période</w:t>
+      </w:r>
+    </w:p>
+    <w:p>
+      <w:pPr>
+        <w:pStyle w:val="Paragraphedeliste"/>
+        <w:rPr>
+          <w:lang w:val="fr-FR"/>
+        </w:rPr>
+      </w:pPr>
+      <w:r>
+        <w:rPr>
+          <w:lang w:val="fr-FR"/>
+        </w:rPr>
+        <w:drawing>
+          <wp:inline distT="0" distB="0" distL="0" distR="0" wp14:anchorId="0A472801" wp14:editId="3B792055">
+            <wp:extent cx="5080651" cy="3390900"/>
+            <wp:effectExtent l="0" t="0" r="0" b="0"/>
+            <wp:docPr id="989966750" name="Image 1" descr="Une image contenant texte, capture d’écran, Tracé, ligne&#10;&#10;Description générée automatiquement"/>
+            <wp:cNvGraphicFramePr>
+              <a:graphicFrameLocks xmlns:a="http://schemas.openxmlformats.org/drawingml/2006/main" noChangeAspect="1"/>
+            </wp:cNvGraphicFramePr>
+            <a:graphic xmlns:a="http://schemas.openxmlformats.org/drawingml/2006/main">
+              <a:graphicData uri="http://schemas.openxmlformats.org/drawingml/2006/picture">
+                <pic:pic xmlns:pic="http://schemas.openxmlformats.org/drawingml/2006/picture">
+                  <pic:nvPicPr>
+                    <pic:cNvPr id="989966750" name="Image 1" descr="Une image contenant texte, capture d’écran, Tracé, ligne&#10;&#10;Description générée automatiquement"/>
+                    <pic:cNvPicPr/>
+                  </pic:nvPicPr>
+                  <pic:blipFill>
+                    <a:blip r:embed="rId14"/>
+                    <a:stretch>
+                      <a:fillRect/>
+                    </a:stretch>
+                  </pic:blipFill>
+                  <pic:spPr>
+                    <a:xfrm>
+                      <a:off x="0" y="0"/>
+                      <a:ext cx="5114972" cy="3413806"/>
+                    </a:xfrm>
+                    <a:prstGeom prst="rect">
+                      <a:avLst/>
+                    </a:prstGeom>
+                  </pic:spPr>
+                </pic:pic>
+              </a:graphicData>
+            </a:graphic>
+          </wp:inline>
+        </w:drawing>
+      </w:r>
+    </w:p>
+    <w:p>
+      <w:pPr>
+        <w:pStyle w:val="Paragraphedeliste"/>
+        <w:numPr>
+          <w:ilvl w:val="0"/>
+          <w:numId w:val="1"/>
+        </w:numPr>
+        <w:rPr>
+          <w:lang w:val="fr-FR"/>
+        </w:rPr>
+      </w:pPr>
+      <w:r>
+        <w:rPr>
+          <w:lang w:val="fr-FR"/>
+        </w:rPr>
+        <w:t>Le second faisant de même mais sous forme de diagramme à bandes</w:t>
+      </w:r>
+      <w:r>
+        <w:rPr>
+          <w:lang w:val="fr-FR"/>
+        </w:rPr>
+        <w:drawing>
+          <wp:inline distT="0" distB="0" distL="0" distR="0" wp14:anchorId="33F9F79D" wp14:editId="306FEA03">
+            <wp:extent cx="5090160" cy="3399967"/>
+            <wp:effectExtent l="0" t="0" r="0" b="0"/>
+            <wp:docPr id="1389034886" name="Image 1"/>
+            <wp:cNvGraphicFramePr>
+              <a:graphicFrameLocks xmlns:a="http://schemas.openxmlformats.org/drawingml/2006/main" noChangeAspect="1"/>
+            </wp:cNvGraphicFramePr>
+            <a:graphic xmlns:a="http://schemas.openxmlformats.org/drawingml/2006/main">
+              <a:graphicData uri="http://schemas.openxmlformats.org/drawingml/2006/picture">
+                <pic:pic xmlns:pic="http://schemas.openxmlformats.org/drawingml/2006/picture">
+                  <pic:nvPicPr>
+                    <pic:cNvPr id="1389034886" name=""/>
+                    <pic:cNvPicPr/>
+                  </pic:nvPicPr>
+                  <pic:blipFill>
+                    <a:blip r:embed="rId15"/>
+                    <a:stretch>
+                      <a:fillRect/>
+                    </a:stretch>
+                  </pic:blipFill>
+                  <pic:spPr>
+                    <a:xfrm>
+                      <a:off x="0" y="0"/>
+                      <a:ext cx="5100697" cy="3407005"/>
+                    </a:xfrm>
+                    <a:prstGeom prst="rect">
+                      <a:avLst/>
+                    </a:prstGeom>
+                  </pic:spPr>
+                </pic:pic>
+              </a:graphicData>
+            </a:graphic>
+          </wp:inline>
+        </w:drawing>
+      </w:r>
+    </w:p>
+    <w:p>
+      <w:pPr>
+        <w:pStyle w:val="Paragraphedeliste"/>
+        <w:numPr>
+          <w:ilvl w:val="0"/>
+          <w:numId w:val="1"/>
+        </w:numPr>
+        <w:rPr>
+          <w:lang w:val="fr-FR"/>
+        </w:rPr>
+      </w:pPr>
+      <w:r>
+        <w:rPr>
+          <w:lang w:val="fr-FR"/>
+        </w:rPr>
+        <w:lastRenderedPageBreak/>
+        <w:t>Le dernier permettant de comparer deux années</w:t>
+      </w:r>
+      <w:r>
+        <w:rPr>
+          <w:lang w:val="fr-FR"/>
+        </w:rPr>
+        <w:drawing>
+          <wp:inline distT="0" distB="0" distL="0" distR="0" wp14:anchorId="5E51B54E" wp14:editId="4649E062">
+            <wp:extent cx="5143500" cy="3449332"/>
+            <wp:effectExtent l="0" t="0" r="0" b="0"/>
+            <wp:docPr id="468267055" name="Image 1" descr="Une image contenant texte, capture d’écran, Tracé, diagramme&#10;&#10;Description générée automatiquement"/>
+            <wp:cNvGraphicFramePr>
+              <a:graphicFrameLocks xmlns:a="http://schemas.openxmlformats.org/drawingml/2006/main" noChangeAspect="1"/>
+            </wp:cNvGraphicFramePr>
+            <a:graphic xmlns:a="http://schemas.openxmlformats.org/drawingml/2006/main">
+              <a:graphicData uri="http://schemas.openxmlformats.org/drawingml/2006/picture">
+                <pic:pic xmlns:pic="http://schemas.openxmlformats.org/drawingml/2006/picture">
+                  <pic:nvPicPr>
+                    <pic:cNvPr id="468267055" name="Image 1" descr="Une image contenant texte, capture d’écran, Tracé, diagramme&#10;&#10;Description générée automatiquement"/>
+                    <pic:cNvPicPr/>
+                  </pic:nvPicPr>
+                  <pic:blipFill>
+                    <a:blip r:embed="rId16"/>
+                    <a:stretch>
+                      <a:fillRect/>
+                    </a:stretch>
+                  </pic:blipFill>
+                  <pic:spPr>
+                    <a:xfrm>
+                      <a:off x="0" y="0"/>
+                      <a:ext cx="5154575" cy="3456759"/>
+                    </a:xfrm>
+                    <a:prstGeom prst="rect">
+                      <a:avLst/>
+                    </a:prstGeom>
+                  </pic:spPr>
+                </pic:pic>
+              </a:graphicData>
+            </a:graphic>
+          </wp:inline>
+        </w:drawing>
+      </w:r>
+    </w:p>
+    <w:p>
+      <w:pPr>
+        <w:rPr>
+          <w:lang w:val="fr-FR"/>
+        </w:rPr>
+      </w:pPr>
+    </w:p>
+    <w:p>
+      <w:pPr>
+        <w:rPr>
+          <w:lang w:val="fr-FR"/>
+        </w:rPr>
+      </w:pPr>
+      <w:r>
+        <w:rPr>
+          <w:lang w:val="fr-FR"/>
+        </w:rPr>
+        <w:t xml:space="preserve">Bien sur, il est possible de zoomer et de </w:t>
+      </w:r>
+      <w:r>
+        <w:rPr>
+          <w:lang w:val="fr-FR"/>
+        </w:rPr>
+        <w:t>bouger la figure grâce a matplotlib afin de voir en détail ces graphiques. Il est assez simple d’ajouter un nouveau graphique en reprenant les fonctions existantes et modifiant celles-ci au besoin.</w:t>
+      </w:r>
     </w:p>
     <w:sectPr>
       <w:pgSz w:w="12240" w:h="15840"/>

</xml_diff>

<commit_message>
Fix streamlit command in README.md and update PlotData.py and RealTimeNetworkData.py
</commit_message>
<xml_diff>
--- a/Rapport_ConsoCA_Guillaume_Terrière.docx
+++ b/Rapport_ConsoCA_Guillaume_Terrière.docx
@@ -2272,6 +2272,569 @@
           <w:lang w:val="fr-FR"/>
         </w:rPr>
         <w:t>bouger la figure grâce a matplotlib afin de voir en détail ces graphiques. Il est assez simple d’ajouter un nouveau graphique en reprenant les fonctions existantes et modifiant celles-ci au besoin.</w:t>
+      </w:r>
+    </w:p>
+    <w:p>
+      <w:pPr>
+        <w:spacing w:line="259" w:lineRule="auto"/>
+        <w:rPr>
+          <w:lang w:val="fr-FR"/>
+        </w:rPr>
+      </w:pPr>
+      <w:r>
+        <w:rPr>
+          <w:lang w:val="fr-FR"/>
+        </w:rPr>
+        <w:br w:type="page"/>
+      </w:r>
+    </w:p>
+    <w:p>
+      <w:pPr>
+        <w:pStyle w:val="Titre1"/>
+        <w:rPr>
+          <w:lang w:val="fr-FR"/>
+        </w:rPr>
+      </w:pPr>
+      <w:r>
+        <w:rPr>
+          <w:lang w:val="fr-FR"/>
+        </w:rPr>
+        <w:lastRenderedPageBreak/>
+        <w:t xml:space="preserve">Déploiement avec </w:t>
+      </w:r>
+      <w:proofErr w:type="spellStart"/>
+      <w:r>
+        <w:rPr>
+          <w:lang w:val="fr-FR"/>
+        </w:rPr>
+        <w:t>StreamLit</w:t>
+      </w:r>
+      <w:proofErr w:type="spellEnd"/>
+    </w:p>
+    <w:p>
+      <w:pPr>
+        <w:rPr>
+          <w:lang w:val="fr-FR"/>
+        </w:rPr>
+      </w:pPr>
+    </w:p>
+    <w:p>
+      <w:pPr>
+        <w:rPr>
+          <w:lang w:val="fr-FR"/>
+        </w:rPr>
+      </w:pPr>
+      <w:r>
+        <w:rPr>
+          <w:lang w:val="fr-FR"/>
+        </w:rPr>
+        <w:t xml:space="preserve">Afin de déployer le projet en utilisant le </w:t>
+      </w:r>
+      <w:proofErr w:type="spellStart"/>
+      <w:r>
+        <w:rPr>
+          <w:lang w:val="fr-FR"/>
+        </w:rPr>
+        <w:t>streamlit</w:t>
+      </w:r>
+      <w:proofErr w:type="spellEnd"/>
+      <w:r>
+        <w:rPr>
+          <w:lang w:val="fr-FR"/>
+        </w:rPr>
+        <w:t xml:space="preserve">, j’ai </w:t>
+      </w:r>
+      <w:proofErr w:type="spellStart"/>
+      <w:proofErr w:type="gramStart"/>
+      <w:r>
+        <w:rPr>
+          <w:lang w:val="fr-FR"/>
+        </w:rPr>
+        <w:t>du</w:t>
+      </w:r>
+      <w:proofErr w:type="spellEnd"/>
+      <w:proofErr w:type="gramEnd"/>
+      <w:r>
+        <w:rPr>
+          <w:lang w:val="fr-FR"/>
+        </w:rPr>
+        <w:t xml:space="preserve"> effectuer de nombreuses modifications au projet.</w:t>
+      </w:r>
+      <w:r>
+        <w:rPr>
+          <w:lang w:val="fr-FR"/>
+        </w:rPr>
+        <w:br/>
+      </w:r>
+      <w:r>
+        <w:rPr>
+          <w:lang w:val="fr-FR"/>
+        </w:rPr>
+        <w:br/>
+        <w:t xml:space="preserve">Tout d’abord j’ai du ajouter un requirements.txt contenant les bibliothèques pythons nécessaire au projet. J’ai aussi dû ajouter un packages.txt afin d’installer </w:t>
+      </w:r>
+      <w:proofErr w:type="spellStart"/>
+      <w:r>
+        <w:rPr>
+          <w:lang w:val="fr-FR"/>
+        </w:rPr>
+        <w:t>chromium</w:t>
+      </w:r>
+      <w:proofErr w:type="spellEnd"/>
+      <w:r>
+        <w:rPr>
+          <w:lang w:val="fr-FR"/>
+        </w:rPr>
+        <w:t xml:space="preserve"> pour l’utilisation de </w:t>
+      </w:r>
+      <w:proofErr w:type="spellStart"/>
+      <w:r>
+        <w:rPr>
+          <w:lang w:val="fr-FR"/>
+        </w:rPr>
+        <w:t>selenium</w:t>
+      </w:r>
+      <w:proofErr w:type="spellEnd"/>
+      <w:r>
+        <w:rPr>
+          <w:lang w:val="fr-FR"/>
+        </w:rPr>
+        <w:t xml:space="preserve">. Enfin les secrets sont gérés spécifiquement dans </w:t>
+      </w:r>
+      <w:proofErr w:type="spellStart"/>
+      <w:r>
+        <w:rPr>
+          <w:lang w:val="fr-FR"/>
+        </w:rPr>
+        <w:t>streamlit</w:t>
+      </w:r>
+      <w:proofErr w:type="spellEnd"/>
+      <w:r>
+        <w:rPr>
+          <w:lang w:val="fr-FR"/>
+        </w:rPr>
+        <w:t xml:space="preserve"> à l’aide d’un fichier .</w:t>
+      </w:r>
+      <w:proofErr w:type="spellStart"/>
+      <w:r>
+        <w:rPr>
+          <w:lang w:val="fr-FR"/>
+        </w:rPr>
+        <w:t>streamlit</w:t>
+      </w:r>
+      <w:proofErr w:type="spellEnd"/>
+      <w:r>
+        <w:rPr>
+          <w:lang w:val="fr-FR"/>
+        </w:rPr>
+        <w:t>/</w:t>
+      </w:r>
+      <w:proofErr w:type="spellStart"/>
+      <w:r>
+        <w:rPr>
+          <w:lang w:val="fr-FR"/>
+        </w:rPr>
+        <w:t>secrets.toml</w:t>
+      </w:r>
+      <w:proofErr w:type="spellEnd"/>
+      <w:r>
+        <w:rPr>
+          <w:lang w:val="fr-FR"/>
+        </w:rPr>
+        <w:t xml:space="preserve"> (qui n’est évidemment pas pousser sur le dépôt).</w:t>
+      </w:r>
+      <w:r>
+        <w:rPr>
+          <w:lang w:val="fr-FR"/>
+        </w:rPr>
+        <w:br/>
+      </w:r>
+      <w:r>
+        <w:rPr>
+          <w:lang w:val="fr-FR"/>
+        </w:rPr>
+        <w:br/>
+        <w:t xml:space="preserve">J’ai passé beaucoup de temps à découvrir </w:t>
+      </w:r>
+      <w:proofErr w:type="spellStart"/>
+      <w:r>
+        <w:rPr>
+          <w:lang w:val="fr-FR"/>
+        </w:rPr>
+        <w:t>streamlit</w:t>
+      </w:r>
+      <w:proofErr w:type="spellEnd"/>
+      <w:r>
+        <w:rPr>
+          <w:lang w:val="fr-FR"/>
+        </w:rPr>
+        <w:t xml:space="preserve"> et l’intégrer au projet, notamment pour la connexion à la base de données. Cependant, une fois toutes les étapes franchises, j’ai pu avoir </w:t>
+      </w:r>
+      <w:r>
+        <w:rPr>
+          <w:lang w:val="fr-FR"/>
+        </w:rPr>
+        <w:t>une meilleure vision</w:t>
+      </w:r>
+      <w:r>
+        <w:rPr>
+          <w:lang w:val="fr-FR"/>
+        </w:rPr>
+        <w:t xml:space="preserve"> sur mes données : </w:t>
+      </w:r>
+    </w:p>
+    <w:p>
+      <w:pPr>
+        <w:rPr>
+          <w:lang w:val="fr-FR"/>
+        </w:rPr>
+      </w:pPr>
+      <w:r>
+        <w:rPr>
+          <w:lang w:val="fr-FR"/>
+        </w:rPr>
+        <w:drawing>
+          <wp:inline distT="0" distB="0" distL="0" distR="0" wp14:anchorId="616943CB" wp14:editId="39738105">
+            <wp:extent cx="5943600" cy="4675505"/>
+            <wp:effectExtent l="0" t="0" r="0" b="0"/>
+            <wp:docPr id="663762615" name="Image 1" descr="Une image contenant texte, capture d’écran, logiciel, Logiciel multimédia&#10;&#10;Description générée automatiquement"/>
+            <wp:cNvGraphicFramePr>
+              <a:graphicFrameLocks xmlns:a="http://schemas.openxmlformats.org/drawingml/2006/main" noChangeAspect="1"/>
+            </wp:cNvGraphicFramePr>
+            <a:graphic xmlns:a="http://schemas.openxmlformats.org/drawingml/2006/main">
+              <a:graphicData uri="http://schemas.openxmlformats.org/drawingml/2006/picture">
+                <pic:pic xmlns:pic="http://schemas.openxmlformats.org/drawingml/2006/picture">
+                  <pic:nvPicPr>
+                    <pic:cNvPr id="663762615" name="Image 1" descr="Une image contenant texte, capture d’écran, logiciel, Logiciel multimédia&#10;&#10;Description générée automatiquement"/>
+                    <pic:cNvPicPr/>
+                  </pic:nvPicPr>
+                  <pic:blipFill>
+                    <a:blip r:embed="rId17"/>
+                    <a:stretch>
+                      <a:fillRect/>
+                    </a:stretch>
+                  </pic:blipFill>
+                  <pic:spPr>
+                    <a:xfrm>
+                      <a:off x="0" y="0"/>
+                      <a:ext cx="5943600" cy="4675505"/>
+                    </a:xfrm>
+                    <a:prstGeom prst="rect">
+                      <a:avLst/>
+                    </a:prstGeom>
+                  </pic:spPr>
+                </pic:pic>
+              </a:graphicData>
+            </a:graphic>
+          </wp:inline>
+        </w:drawing>
+      </w:r>
+      <w:r>
+        <w:rPr>
+          <w:lang w:val="fr-FR"/>
+        </w:rPr>
+        <w:br/>
+      </w:r>
+      <w:r>
+        <w:rPr>
+          <w:lang w:val="fr-FR"/>
+        </w:rPr>
+        <w:br/>
+        <w:t xml:space="preserve">Cependant, après de nombreux essais de déployer dans </w:t>
+      </w:r>
+      <w:proofErr w:type="spellStart"/>
+      <w:r>
+        <w:rPr>
+          <w:lang w:val="fr-FR"/>
+        </w:rPr>
+        <w:t>StreamLit</w:t>
+      </w:r>
+      <w:proofErr w:type="spellEnd"/>
+      <w:r>
+        <w:rPr>
+          <w:lang w:val="fr-FR"/>
+        </w:rPr>
+        <w:t xml:space="preserve"> Cloud, j’en suis arrivé à la conclusion que ce n’était pas possible sans une base de données hébergée elle-même ce qui n’est pas le cas pour ce projet étant en local seulement. J’ai donc abandonné cela malgré le temps passé.</w:t>
+      </w:r>
+    </w:p>
+    <w:p>
+      <w:pPr>
+        <w:pStyle w:val="Titre1"/>
+        <w:jc w:val="both"/>
+        <w:rPr>
+          <w:lang w:val="fr-FR"/>
+        </w:rPr>
+      </w:pPr>
+      <w:r>
+        <w:rPr>
+          <w:lang w:val="fr-FR"/>
+        </w:rPr>
+        <w:br w:type="page"/>
+      </w:r>
+      <w:r>
+        <w:rPr>
+          <w:lang w:val="fr-FR"/>
+        </w:rPr>
+        <w:lastRenderedPageBreak/>
+        <w:t xml:space="preserve">Conclusion du projet </w:t>
+      </w:r>
+      <w:proofErr w:type="spellStart"/>
+      <w:r>
+        <w:rPr>
+          <w:lang w:val="fr-FR"/>
+        </w:rPr>
+        <w:t>ConsoCA</w:t>
+      </w:r>
+      <w:proofErr w:type="spellEnd"/>
+    </w:p>
+    <w:p>
+      <w:pPr>
+        <w:rPr>
+          <w:lang w:val="fr-FR"/>
+        </w:rPr>
+      </w:pPr>
+    </w:p>
+    <w:p>
+      <w:pPr>
+        <w:rPr>
+          <w:lang w:val="fr-FR"/>
+        </w:rPr>
+      </w:pPr>
+      <w:r>
+        <w:rPr>
+          <w:lang w:val="fr-FR"/>
+        </w:rPr>
+        <w:t xml:space="preserve">Ce projet ma fait découvrir de nombreuses facettes du développement, tout d’abord le web </w:t>
+      </w:r>
+      <w:proofErr w:type="spellStart"/>
+      <w:r>
+        <w:rPr>
+          <w:lang w:val="fr-FR"/>
+        </w:rPr>
+        <w:t>scrapping</w:t>
+      </w:r>
+      <w:proofErr w:type="spellEnd"/>
+      <w:r>
+        <w:rPr>
+          <w:lang w:val="fr-FR"/>
+        </w:rPr>
+        <w:t xml:space="preserve"> avec </w:t>
+      </w:r>
+      <w:proofErr w:type="spellStart"/>
+      <w:r>
+        <w:rPr>
+          <w:lang w:val="fr-FR"/>
+        </w:rPr>
+        <w:t>beautifulsoup</w:t>
+      </w:r>
+      <w:proofErr w:type="spellEnd"/>
+      <w:r>
+        <w:rPr>
+          <w:lang w:val="fr-FR"/>
+        </w:rPr>
+        <w:t xml:space="preserve"> et </w:t>
+      </w:r>
+      <w:proofErr w:type="spellStart"/>
+      <w:r>
+        <w:rPr>
+          <w:lang w:val="fr-FR"/>
+        </w:rPr>
+        <w:t>selenium</w:t>
+      </w:r>
+      <w:proofErr w:type="spellEnd"/>
+      <w:r>
+        <w:rPr>
+          <w:lang w:val="fr-FR"/>
+        </w:rPr>
+        <w:t>, ensuite le fait de gérer et déployer une base de donnée</w:t>
+      </w:r>
+      <w:r>
+        <w:rPr>
+          <w:lang w:val="fr-FR"/>
+        </w:rPr>
+        <w:t>s</w:t>
+      </w:r>
+      <w:r>
+        <w:rPr>
+          <w:lang w:val="fr-FR"/>
+        </w:rPr>
+        <w:t xml:space="preserve"> SQL, et </w:t>
+      </w:r>
+      <w:proofErr w:type="spellStart"/>
+      <w:r>
+        <w:rPr>
+          <w:lang w:val="fr-FR"/>
+        </w:rPr>
+        <w:t>se</w:t>
+      </w:r>
+      <w:proofErr w:type="spellEnd"/>
+      <w:r>
+        <w:rPr>
+          <w:lang w:val="fr-FR"/>
+        </w:rPr>
+        <w:t xml:space="preserve"> gestion avec un ORM (SQL </w:t>
+      </w:r>
+      <w:proofErr w:type="spellStart"/>
+      <w:r>
+        <w:rPr>
+          <w:lang w:val="fr-FR"/>
+        </w:rPr>
+        <w:t>Alchemy</w:t>
+      </w:r>
+      <w:proofErr w:type="spellEnd"/>
+      <w:r>
+        <w:rPr>
+          <w:lang w:val="fr-FR"/>
+        </w:rPr>
+        <w:t xml:space="preserve">). Et enfin j’ai découvert la plateforme de déploiement </w:t>
+      </w:r>
+      <w:proofErr w:type="spellStart"/>
+      <w:r>
+        <w:rPr>
+          <w:lang w:val="fr-FR"/>
+        </w:rPr>
+        <w:t>StreamLit</w:t>
+      </w:r>
+      <w:proofErr w:type="spellEnd"/>
+      <w:r>
+        <w:rPr>
+          <w:lang w:val="fr-FR"/>
+        </w:rPr>
+        <w:t xml:space="preserve"> avec ses avantages et ses inconvénients. Je n’ai pas été convaincu par </w:t>
+      </w:r>
+      <w:proofErr w:type="spellStart"/>
+      <w:r>
+        <w:rPr>
+          <w:lang w:val="fr-FR"/>
+        </w:rPr>
+        <w:t>JupyterLab</w:t>
+      </w:r>
+      <w:proofErr w:type="spellEnd"/>
+      <w:r>
+        <w:rPr>
+          <w:lang w:val="fr-FR"/>
+        </w:rPr>
+        <w:t>, je ne l’ai donc pas utilisé.</w:t>
+      </w:r>
+      <w:r>
+        <w:rPr>
+          <w:lang w:val="fr-FR"/>
+        </w:rPr>
+        <w:br/>
+      </w:r>
+    </w:p>
+    <w:p>
+      <w:pPr>
+        <w:rPr>
+          <w:lang w:val="fr-FR"/>
+        </w:rPr>
+      </w:pPr>
+      <w:r>
+        <w:rPr>
+          <w:lang w:val="fr-FR"/>
+        </w:rPr>
+        <w:t xml:space="preserve">Au niveau de la gestion de projet, j’ai appliqué ce que j’ai appris durant </w:t>
+      </w:r>
+      <w:r>
+        <w:rPr>
+          <w:lang w:val="fr-FR"/>
+        </w:rPr>
+        <w:t>mes nombreux projets</w:t>
+      </w:r>
+      <w:r>
+        <w:rPr>
+          <w:lang w:val="fr-FR"/>
+        </w:rPr>
+        <w:t xml:space="preserve"> à EPITECH, notamment le fait de travailler régulièrement sur le projet, de réaliser des « follow-up » toutes les semaines avec mon professeur référent Yacine Yaddaden afin de montrer les avancements et poser mes questions. J’ai utilisé GitHub simplement étant donné que j’étais seul sur le projet, je n’ai pas eu besoin de faire de pull </w:t>
+      </w:r>
+      <w:proofErr w:type="spellStart"/>
+      <w:r>
+        <w:rPr>
+          <w:lang w:val="fr-FR"/>
+        </w:rPr>
+        <w:t>requests</w:t>
+      </w:r>
+      <w:proofErr w:type="spellEnd"/>
+      <w:r>
+        <w:rPr>
+          <w:lang w:val="fr-FR"/>
+        </w:rPr>
+        <w:t xml:space="preserve"> ou de prévoir des issues. J’ai toujours documenté mon code et séparé mes fonctions dans des classes différentes. En effet ce projet pouvant potentiellement être retravaillé par la suite dans le cadre des recherches sur la consommation au Québec, il était important pour moi que le code soit lisible et compréhensible. J’ai aussi expliqué dans le README.md comment lancer le projet, et installer les dépendances.</w:t>
+      </w:r>
+    </w:p>
+    <w:p>
+      <w:pPr>
+        <w:rPr>
+          <w:lang w:val="fr-FR"/>
+        </w:rPr>
+      </w:pPr>
+      <w:r>
+        <w:rPr>
+          <w:lang w:val="fr-FR"/>
+        </w:rPr>
+        <w:t xml:space="preserve">J’ai choisi d’accorder plus de temps à </w:t>
+      </w:r>
+      <w:proofErr w:type="spellStart"/>
+      <w:r>
+        <w:rPr>
+          <w:lang w:val="fr-FR"/>
+        </w:rPr>
+        <w:t>StreamLit</w:t>
+      </w:r>
+      <w:proofErr w:type="spellEnd"/>
+      <w:r>
+        <w:rPr>
+          <w:lang w:val="fr-FR"/>
+        </w:rPr>
+        <w:t xml:space="preserve"> qu’au </w:t>
+      </w:r>
+      <w:proofErr w:type="spellStart"/>
+      <w:r>
+        <w:rPr>
+          <w:lang w:val="fr-FR"/>
+        </w:rPr>
+        <w:t>parsing</w:t>
+      </w:r>
+      <w:proofErr w:type="spellEnd"/>
+      <w:r>
+        <w:rPr>
+          <w:lang w:val="fr-FR"/>
+        </w:rPr>
+        <w:t xml:space="preserve"> des deux derniers liens, car ceux-ci me </w:t>
+      </w:r>
+      <w:proofErr w:type="gramStart"/>
+      <w:r>
+        <w:rPr>
+          <w:lang w:val="fr-FR"/>
+        </w:rPr>
+        <w:t>semblait</w:t>
+      </w:r>
+      <w:proofErr w:type="gramEnd"/>
+      <w:r>
+        <w:rPr>
+          <w:lang w:val="fr-FR"/>
+        </w:rPr>
+        <w:t xml:space="preserve"> mois important.</w:t>
+      </w:r>
+    </w:p>
+    <w:p>
+      <w:pPr>
+        <w:rPr>
+          <w:lang w:val="fr-FR"/>
+        </w:rPr>
+      </w:pPr>
+    </w:p>
+    <w:p>
+      <w:pPr>
+        <w:rPr>
+          <w:lang w:val="fr-FR"/>
+        </w:rPr>
+      </w:pPr>
+      <w:r>
+        <w:rPr>
+          <w:lang w:val="fr-FR"/>
+        </w:rPr>
+        <w:t>Dans l’ensemble, j’ai apprécié faire ce projet, et j’espère qu’il pourra servir à quelque chose de concret à l’avenir.</w:t>
       </w:r>
     </w:p>
     <w:sectPr>

</xml_diff>